<commit_message>
add sceneMgr and add a map scene
</commit_message>
<xml_diff>
--- a/doc/SprialClient简介.docx
+++ b/doc/SprialClient简介.docx
@@ -23,8 +23,10 @@
           <w:rFonts w:ascii="Times New Roman" w:hAnsi="Times New Roman" w:eastAsia="宋体" w:cs="Times New Roman"/>
           <w:b/>
           <w:bCs/>
+          <w:kern w:val="2"/>
           <w:sz w:val="20"/>
           <w:szCs w:val="20"/>
+          <w:lang w:val="en-US" w:eastAsia="zh-CN" w:bidi="ar-SA"/>
         </w:rPr>
       </w:sdtEndPr>
       <w:sdtContent>
@@ -1660,8 +1662,6 @@
           <w:lang w:val="en-US" w:eastAsia="zh-CN"/>
         </w:rPr>
       </w:pPr>
-      <w:bookmarkStart w:id="49" w:name="_GoBack"/>
-      <w:bookmarkEnd w:id="49"/>
     </w:p>
     <w:p>
       <w:pPr>
@@ -1831,8 +1831,8 @@
           <w:lang w:val="en-US" w:eastAsia="zh-CN"/>
         </w:rPr>
       </w:pPr>
-      <w:bookmarkStart w:id="22" w:name="_Toc8849_WPSOffice_Level1"/>
-      <w:bookmarkStart w:id="23" w:name="_Toc23174_WPSOffice_Level1"/>
+      <w:bookmarkStart w:id="22" w:name="_Toc23174_WPSOffice_Level1"/>
+      <w:bookmarkStart w:id="23" w:name="_Toc8849_WPSOffice_Level1"/>
       <w:r>
         <w:rPr>
           <w:rFonts w:hint="eastAsia"/>
@@ -2315,6 +2315,299 @@
       <w:pPr>
         <w:numPr>
           <w:ilvl w:val="0"/>
+          <w:numId w:val="0"/>
+        </w:numPr>
+        <w:ind w:left="420" w:leftChars="0" w:firstLine="420" w:firstLineChars="0"/>
+        <w:outlineLvl w:val="1"/>
+        <w:rPr>
+          <w:rFonts w:hint="eastAsia"/>
+          <w:lang w:val="en-US" w:eastAsia="zh-CN"/>
+        </w:rPr>
+      </w:pPr>
+      <w:r>
+        <w:rPr>
+          <w:rFonts w:hint="eastAsia"/>
+          <w:lang w:val="en-US" w:eastAsia="zh-CN"/>
+        </w:rPr>
+        <w:t>3.1、更新模式配置：Luaframework 框架在启动的时候，第一步是检查资源是否更新到最新。（GameManager.cs中</w:t>
+      </w:r>
+      <w:r>
+        <w:rPr>
+          <w:rFonts w:hint="eastAsia" w:asciiTheme="minorEastAsia" w:hAnsiTheme="minorEastAsia" w:eastAsiaTheme="minorEastAsia" w:cstheme="minorEastAsia"/>
+          <w:color w:val="000000"/>
+          <w:sz w:val="21"/>
+          <w:szCs w:val="21"/>
+        </w:rPr>
+        <w:t>CheckExtractResource</w:t>
+      </w:r>
+      <w:r>
+        <w:rPr>
+          <w:rFonts w:hint="eastAsia" w:asciiTheme="minorEastAsia" w:hAnsiTheme="minorEastAsia" w:eastAsiaTheme="minorEastAsia" w:cstheme="minorEastAsia"/>
+          <w:color w:val="000000"/>
+          <w:sz w:val="21"/>
+          <w:szCs w:val="21"/>
+          <w:lang w:eastAsia="zh-CN"/>
+        </w:rPr>
+        <w:t>（）</w:t>
+      </w:r>
+      <w:r>
+        <w:rPr>
+          <w:rFonts w:hint="eastAsia" w:asciiTheme="minorEastAsia" w:hAnsiTheme="minorEastAsia" w:eastAsiaTheme="minorEastAsia" w:cstheme="minorEastAsia"/>
+          <w:color w:val="000000"/>
+          <w:sz w:val="21"/>
+          <w:szCs w:val="21"/>
+          <w:lang w:val="en-US" w:eastAsia="zh-CN"/>
+        </w:rPr>
+        <w:t>函数。</w:t>
+      </w:r>
+      <w:r>
+        <w:rPr>
+          <w:rFonts w:hint="eastAsia"/>
+          <w:lang w:val="en-US" w:eastAsia="zh-CN"/>
+        </w:rPr>
+        <w:t>），因此我们需要自己搭建一个简易的服务端，这里我们用hfs进行模拟。将相关文件导入其中（选择虚拟文件夹）：</w:t>
+      </w:r>
+    </w:p>
+    <w:p>
+      <w:pPr>
+        <w:numPr>
+          <w:ilvl w:val="0"/>
+          <w:numId w:val="0"/>
+        </w:numPr>
+        <w:ind w:left="420" w:leftChars="0" w:firstLine="420" w:firstLineChars="0"/>
+        <w:outlineLvl w:val="1"/>
+      </w:pPr>
+      <w:r>
+        <w:drawing>
+          <wp:inline distT="0" distB="0" distL="114300" distR="114300">
+            <wp:extent cx="5273040" cy="3365500"/>
+            <wp:effectExtent l="0" t="0" r="3810" b="6350"/>
+            <wp:docPr id="17" name="图片 2"/>
+            <wp:cNvGraphicFramePr>
+              <a:graphicFrameLocks xmlns:a="http://schemas.openxmlformats.org/drawingml/2006/main" noChangeAspect="1"/>
+            </wp:cNvGraphicFramePr>
+            <a:graphic xmlns:a="http://schemas.openxmlformats.org/drawingml/2006/main">
+              <a:graphicData uri="http://schemas.openxmlformats.org/drawingml/2006/picture">
+                <pic:pic xmlns:pic="http://schemas.openxmlformats.org/drawingml/2006/picture">
+                  <pic:nvPicPr>
+                    <pic:cNvPr id="17" name="图片 2"/>
+                    <pic:cNvPicPr>
+                      <a:picLocks noChangeAspect="1"/>
+                    </pic:cNvPicPr>
+                  </pic:nvPicPr>
+                  <pic:blipFill>
+                    <a:blip r:embed="rId5"/>
+                    <a:stretch>
+                      <a:fillRect/>
+                    </a:stretch>
+                  </pic:blipFill>
+                  <pic:spPr>
+                    <a:xfrm>
+                      <a:off x="0" y="0"/>
+                      <a:ext cx="5273040" cy="3365500"/>
+                    </a:xfrm>
+                    <a:prstGeom prst="rect">
+                      <a:avLst/>
+                    </a:prstGeom>
+                    <a:noFill/>
+                    <a:ln>
+                      <a:noFill/>
+                    </a:ln>
+                  </pic:spPr>
+                </pic:pic>
+              </a:graphicData>
+            </a:graphic>
+          </wp:inline>
+        </w:drawing>
+      </w:r>
+    </w:p>
+    <w:p>
+      <w:pPr>
+        <w:numPr>
+          <w:ilvl w:val="0"/>
+          <w:numId w:val="0"/>
+        </w:numPr>
+        <w:ind w:left="420" w:leftChars="0" w:firstLine="420" w:firstLineChars="0"/>
+        <w:outlineLvl w:val="1"/>
+      </w:pPr>
+    </w:p>
+    <w:p>
+      <w:pPr>
+        <w:numPr>
+          <w:ilvl w:val="0"/>
+          <w:numId w:val="0"/>
+        </w:numPr>
+        <w:ind w:left="420" w:leftChars="0" w:firstLine="420" w:firstLineChars="0"/>
+        <w:outlineLvl w:val="1"/>
+        <w:rPr>
+          <w:rFonts w:hint="eastAsia"/>
+          <w:lang w:val="en-US" w:eastAsia="zh-CN"/>
+        </w:rPr>
+      </w:pPr>
+      <w:r>
+        <w:rPr>
+          <w:rFonts w:hint="eastAsia"/>
+          <w:lang w:val="en-US" w:eastAsia="zh-CN"/>
+        </w:rPr>
+        <w:t>另外需要注意AppConst.cs的配置，如下：</w:t>
+      </w:r>
+    </w:p>
+    <w:p>
+      <w:pPr>
+        <w:numPr>
+          <w:ilvl w:val="0"/>
+          <w:numId w:val="0"/>
+        </w:numPr>
+        <w:ind w:left="420" w:leftChars="0" w:firstLine="420" w:firstLineChars="0"/>
+        <w:outlineLvl w:val="1"/>
+      </w:pPr>
+      <w:r>
+        <w:drawing>
+          <wp:inline distT="0" distB="0" distL="114300" distR="114300">
+            <wp:extent cx="5270500" cy="2690495"/>
+            <wp:effectExtent l="0" t="0" r="6350" b="14605"/>
+            <wp:docPr id="18" name="图片 3"/>
+            <wp:cNvGraphicFramePr>
+              <a:graphicFrameLocks xmlns:a="http://schemas.openxmlformats.org/drawingml/2006/main" noChangeAspect="1"/>
+            </wp:cNvGraphicFramePr>
+            <a:graphic xmlns:a="http://schemas.openxmlformats.org/drawingml/2006/main">
+              <a:graphicData uri="http://schemas.openxmlformats.org/drawingml/2006/picture">
+                <pic:pic xmlns:pic="http://schemas.openxmlformats.org/drawingml/2006/picture">
+                  <pic:nvPicPr>
+                    <pic:cNvPr id="18" name="图片 3"/>
+                    <pic:cNvPicPr>
+                      <a:picLocks noChangeAspect="1"/>
+                    </pic:cNvPicPr>
+                  </pic:nvPicPr>
+                  <pic:blipFill>
+                    <a:blip r:embed="rId6"/>
+                    <a:stretch>
+                      <a:fillRect/>
+                    </a:stretch>
+                  </pic:blipFill>
+                  <pic:spPr>
+                    <a:xfrm>
+                      <a:off x="0" y="0"/>
+                      <a:ext cx="5270500" cy="2690495"/>
+                    </a:xfrm>
+                    <a:prstGeom prst="rect">
+                      <a:avLst/>
+                    </a:prstGeom>
+                    <a:noFill/>
+                    <a:ln>
+                      <a:noFill/>
+                    </a:ln>
+                  </pic:spPr>
+                </pic:pic>
+              </a:graphicData>
+            </a:graphic>
+          </wp:inline>
+        </w:drawing>
+      </w:r>
+    </w:p>
+    <w:p>
+      <w:pPr>
+        <w:numPr>
+          <w:ilvl w:val="0"/>
+          <w:numId w:val="0"/>
+        </w:numPr>
+        <w:ind w:left="420" w:leftChars="0" w:firstLine="420" w:firstLineChars="0"/>
+        <w:outlineLvl w:val="1"/>
+        <w:rPr>
+          <w:rFonts w:hint="eastAsia"/>
+          <w:lang w:val="en-US" w:eastAsia="zh-CN"/>
+        </w:rPr>
+      </w:pPr>
+      <w:r>
+        <w:rPr>
+          <w:rFonts w:hint="eastAsia"/>
+          <w:lang w:val="en-US" w:eastAsia="zh-CN"/>
+        </w:rPr>
+        <w:t>3.2、网络连接配置：</w:t>
+      </w:r>
+    </w:p>
+    <w:p>
+      <w:pPr>
+        <w:numPr>
+          <w:ilvl w:val="0"/>
+          <w:numId w:val="0"/>
+        </w:numPr>
+        <w:ind w:left="840" w:leftChars="0" w:firstLine="420" w:firstLineChars="0"/>
+        <w:outlineLvl w:val="1"/>
+        <w:rPr>
+          <w:rFonts w:hint="eastAsia"/>
+          <w:lang w:val="en-US" w:eastAsia="zh-CN"/>
+        </w:rPr>
+      </w:pPr>
+      <w:r>
+        <w:rPr>
+          <w:rFonts w:hint="eastAsia"/>
+          <w:lang w:val="en-US" w:eastAsia="zh-CN"/>
+        </w:rPr>
+        <w:t>在Assets/Lua/Logic/Game.lua文件中，我们可以进行相关IP和断开的配置，当资源更新完成后，网络模块即通过该配置连接服务端。</w:t>
+      </w:r>
+    </w:p>
+    <w:p>
+      <w:pPr>
+        <w:numPr>
+          <w:ilvl w:val="0"/>
+          <w:numId w:val="0"/>
+        </w:numPr>
+        <w:ind w:left="840" w:leftChars="0" w:firstLine="420" w:firstLineChars="0"/>
+        <w:outlineLvl w:val="1"/>
+        <w:rPr>
+          <w:rFonts w:hint="default"/>
+          <w:lang w:val="en-US" w:eastAsia="zh-CN"/>
+        </w:rPr>
+      </w:pPr>
+      <w:r>
+        <w:drawing>
+          <wp:inline distT="0" distB="0" distL="114300" distR="114300">
+            <wp:extent cx="4762500" cy="1638300"/>
+            <wp:effectExtent l="0" t="0" r="0" b="0"/>
+            <wp:docPr id="19" name="图片 4"/>
+            <wp:cNvGraphicFramePr>
+              <a:graphicFrameLocks xmlns:a="http://schemas.openxmlformats.org/drawingml/2006/main" noChangeAspect="1"/>
+            </wp:cNvGraphicFramePr>
+            <a:graphic xmlns:a="http://schemas.openxmlformats.org/drawingml/2006/main">
+              <a:graphicData uri="http://schemas.openxmlformats.org/drawingml/2006/picture">
+                <pic:pic xmlns:pic="http://schemas.openxmlformats.org/drawingml/2006/picture">
+                  <pic:nvPicPr>
+                    <pic:cNvPr id="19" name="图片 4"/>
+                    <pic:cNvPicPr>
+                      <a:picLocks noChangeAspect="1"/>
+                    </pic:cNvPicPr>
+                  </pic:nvPicPr>
+                  <pic:blipFill>
+                    <a:blip r:embed="rId7"/>
+                    <a:stretch>
+                      <a:fillRect/>
+                    </a:stretch>
+                  </pic:blipFill>
+                  <pic:spPr>
+                    <a:xfrm>
+                      <a:off x="0" y="0"/>
+                      <a:ext cx="4762500" cy="1638300"/>
+                    </a:xfrm>
+                    <a:prstGeom prst="rect">
+                      <a:avLst/>
+                    </a:prstGeom>
+                    <a:noFill/>
+                    <a:ln>
+                      <a:noFill/>
+                    </a:ln>
+                  </pic:spPr>
+                </pic:pic>
+              </a:graphicData>
+            </a:graphic>
+          </wp:inline>
+        </w:drawing>
+      </w:r>
+    </w:p>
+    <w:p>
+      <w:pPr>
+        <w:numPr>
+          <w:ilvl w:val="0"/>
           <w:numId w:val="2"/>
         </w:numPr>
         <w:ind w:firstLine="420" w:firstLineChars="0"/>
@@ -2337,6 +2630,536 @@
     <w:p>
       <w:pPr>
         <w:numPr>
+          <w:numId w:val="0"/>
+        </w:numPr>
+        <w:ind w:left="420" w:leftChars="0" w:firstLine="420" w:firstLineChars="0"/>
+        <w:outlineLvl w:val="1"/>
+        <w:rPr>
+          <w:rFonts w:hint="eastAsia"/>
+          <w:lang w:val="en-US" w:eastAsia="zh-CN"/>
+        </w:rPr>
+      </w:pPr>
+      <w:r>
+        <w:rPr>
+          <w:rFonts w:hint="eastAsia"/>
+          <w:lang w:val="en-US" w:eastAsia="zh-CN"/>
+        </w:rPr>
+        <w:t>4.1、添加新的管理器模块</w:t>
+      </w:r>
+    </w:p>
+    <w:p>
+      <w:pPr>
+        <w:numPr>
+          <w:numId w:val="0"/>
+        </w:numPr>
+        <w:ind w:left="840" w:leftChars="0" w:firstLine="420" w:firstLineChars="0"/>
+        <w:outlineLvl w:val="1"/>
+        <w:rPr>
+          <w:rFonts w:hint="eastAsia"/>
+          <w:lang w:val="en-US" w:eastAsia="zh-CN"/>
+        </w:rPr>
+      </w:pPr>
+      <w:r>
+        <w:rPr>
+          <w:rFonts w:hint="eastAsia"/>
+          <w:lang w:val="en-US" w:eastAsia="zh-CN"/>
+        </w:rPr>
+        <w:t>(如果这个地方第一次看不懂，请先跳过，可以等后面看完源码介绍，了解了相关架构知识后，再进行查阅借鉴。)Luaframework本身提供了大量管理模块,GameManager,LuaManager,ResourceManager,等，但是我们在实际使用的时候，需要在lua里面，进行场景跳转的操作，而模块刚好并未提供该模块，因此，这里我们演示如何添加一个场景的管理模块到架构中。</w:t>
+      </w:r>
+    </w:p>
+    <w:p>
+      <w:pPr>
+        <w:numPr>
+          <w:ilvl w:val="0"/>
+          <w:numId w:val="3"/>
+        </w:numPr>
+        <w:ind w:left="840" w:leftChars="0" w:firstLine="420" w:firstLineChars="0"/>
+        <w:outlineLvl w:val="1"/>
+        <w:rPr>
+          <w:rFonts w:hint="eastAsia"/>
+          <w:lang w:val="en-US" w:eastAsia="zh-CN"/>
+        </w:rPr>
+      </w:pPr>
+      <w:r>
+        <w:rPr>
+          <w:rFonts w:hint="eastAsia"/>
+          <w:lang w:val="en-US" w:eastAsia="zh-CN"/>
+        </w:rPr>
+        <w:t>、创建管理模块源代码。我们在Assets/LuaFramework/Scripts/Manager/文件里面创建源码文件：SceneMgr.cs;文件里面定义了SceneMgr类，一个函数</w:t>
+      </w:r>
+      <w:r>
+        <w:rPr>
+          <w:rFonts w:hint="eastAsia" w:ascii="新宋体" w:hAnsi="新宋体" w:eastAsia="新宋体"/>
+          <w:color w:val="000000"/>
+          <w:sz w:val="19"/>
+        </w:rPr>
+        <w:t>LoadSceneByName</w:t>
+      </w:r>
+      <w:r>
+        <w:rPr>
+          <w:rFonts w:hint="eastAsia" w:ascii="新宋体" w:hAnsi="新宋体" w:eastAsia="新宋体"/>
+          <w:color w:val="000000"/>
+          <w:sz w:val="19"/>
+          <w:lang w:eastAsia="zh-CN"/>
+        </w:rPr>
+        <w:t>（</w:t>
+      </w:r>
+      <w:r>
+        <w:rPr>
+          <w:rFonts w:hint="eastAsia" w:ascii="新宋体" w:hAnsi="新宋体" w:eastAsia="新宋体"/>
+          <w:color w:val="000000"/>
+          <w:sz w:val="19"/>
+          <w:lang w:val="en-US" w:eastAsia="zh-CN"/>
+        </w:rPr>
+        <w:t>string sceneName</w:t>
+      </w:r>
+      <w:r>
+        <w:rPr>
+          <w:rFonts w:hint="eastAsia" w:ascii="新宋体" w:hAnsi="新宋体" w:eastAsia="新宋体"/>
+          <w:color w:val="000000"/>
+          <w:sz w:val="19"/>
+          <w:lang w:eastAsia="zh-CN"/>
+        </w:rPr>
+        <w:t>）</w:t>
+      </w:r>
+      <w:r>
+        <w:rPr>
+          <w:rFonts w:hint="eastAsia" w:ascii="新宋体" w:hAnsi="新宋体" w:eastAsia="新宋体"/>
+          <w:color w:val="000000"/>
+          <w:sz w:val="19"/>
+          <w:lang w:val="en-US" w:eastAsia="zh-CN"/>
+        </w:rPr>
+        <w:t>来装载指定的场景。</w:t>
+      </w:r>
+    </w:p>
+    <w:p>
+      <w:pPr>
+        <w:numPr>
+          <w:numId w:val="0"/>
+        </w:numPr>
+        <w:ind w:left="1260" w:leftChars="0"/>
+        <w:outlineLvl w:val="1"/>
+        <w:rPr>
+          <w:rFonts w:hint="eastAsia"/>
+          <w:lang w:val="en-US" w:eastAsia="zh-CN"/>
+        </w:rPr>
+      </w:pPr>
+      <w:r>
+        <w:drawing>
+          <wp:inline distT="0" distB="0" distL="114300" distR="114300">
+            <wp:extent cx="5269865" cy="2765425"/>
+            <wp:effectExtent l="0" t="0" r="6985" b="15875"/>
+            <wp:docPr id="16" name="图片 1"/>
+            <wp:cNvGraphicFramePr>
+              <a:graphicFrameLocks xmlns:a="http://schemas.openxmlformats.org/drawingml/2006/main" noChangeAspect="1"/>
+            </wp:cNvGraphicFramePr>
+            <a:graphic xmlns:a="http://schemas.openxmlformats.org/drawingml/2006/main">
+              <a:graphicData uri="http://schemas.openxmlformats.org/drawingml/2006/picture">
+                <pic:pic xmlns:pic="http://schemas.openxmlformats.org/drawingml/2006/picture">
+                  <pic:nvPicPr>
+                    <pic:cNvPr id="16" name="图片 1"/>
+                    <pic:cNvPicPr>
+                      <a:picLocks noChangeAspect="1"/>
+                    </pic:cNvPicPr>
+                  </pic:nvPicPr>
+                  <pic:blipFill>
+                    <a:blip r:embed="rId8"/>
+                    <a:stretch>
+                      <a:fillRect/>
+                    </a:stretch>
+                  </pic:blipFill>
+                  <pic:spPr>
+                    <a:xfrm>
+                      <a:off x="0" y="0"/>
+                      <a:ext cx="5269865" cy="2765425"/>
+                    </a:xfrm>
+                    <a:prstGeom prst="rect">
+                      <a:avLst/>
+                    </a:prstGeom>
+                    <a:noFill/>
+                    <a:ln>
+                      <a:noFill/>
+                    </a:ln>
+                  </pic:spPr>
+                </pic:pic>
+              </a:graphicData>
+            </a:graphic>
+          </wp:inline>
+        </w:drawing>
+      </w:r>
+    </w:p>
+    <w:p>
+      <w:pPr>
+        <w:numPr>
+          <w:ilvl w:val="0"/>
+          <w:numId w:val="3"/>
+        </w:numPr>
+        <w:ind w:left="840" w:leftChars="0" w:firstLine="420" w:firstLineChars="0"/>
+        <w:outlineLvl w:val="1"/>
+        <w:rPr>
+          <w:rFonts w:hint="eastAsia"/>
+          <w:lang w:val="en-US" w:eastAsia="zh-CN"/>
+        </w:rPr>
+      </w:pPr>
+      <w:r>
+        <w:rPr>
+          <w:rFonts w:hint="eastAsia" w:ascii="新宋体" w:hAnsi="新宋体" w:eastAsia="新宋体"/>
+          <w:color w:val="000000"/>
+          <w:sz w:val="19"/>
+          <w:lang w:val="en-US" w:eastAsia="zh-CN"/>
+        </w:rPr>
+        <w:t>、在ManagerName.cs里面，添加对应的名字字符串。</w:t>
+      </w:r>
+    </w:p>
+    <w:p>
+      <w:pPr>
+        <w:numPr>
+          <w:numId w:val="0"/>
+        </w:numPr>
+        <w:ind w:left="1260" w:leftChars="0"/>
+        <w:outlineLvl w:val="1"/>
+        <w:rPr>
+          <w:rFonts w:hint="eastAsia"/>
+          <w:lang w:val="en-US" w:eastAsia="zh-CN"/>
+        </w:rPr>
+      </w:pPr>
+      <w:r>
+        <w:drawing>
+          <wp:inline distT="0" distB="0" distL="114300" distR="114300">
+            <wp:extent cx="4772025" cy="1532255"/>
+            <wp:effectExtent l="0" t="0" r="9525" b="10795"/>
+            <wp:docPr id="20" name="图片 2"/>
+            <wp:cNvGraphicFramePr>
+              <a:graphicFrameLocks xmlns:a="http://schemas.openxmlformats.org/drawingml/2006/main" noChangeAspect="1"/>
+            </wp:cNvGraphicFramePr>
+            <a:graphic xmlns:a="http://schemas.openxmlformats.org/drawingml/2006/main">
+              <a:graphicData uri="http://schemas.openxmlformats.org/drawingml/2006/picture">
+                <pic:pic xmlns:pic="http://schemas.openxmlformats.org/drawingml/2006/picture">
+                  <pic:nvPicPr>
+                    <pic:cNvPr id="20" name="图片 2"/>
+                    <pic:cNvPicPr>
+                      <a:picLocks noChangeAspect="1"/>
+                    </pic:cNvPicPr>
+                  </pic:nvPicPr>
+                  <pic:blipFill>
+                    <a:blip r:embed="rId9"/>
+                    <a:stretch>
+                      <a:fillRect/>
+                    </a:stretch>
+                  </pic:blipFill>
+                  <pic:spPr>
+                    <a:xfrm>
+                      <a:off x="0" y="0"/>
+                      <a:ext cx="4772025" cy="1532255"/>
+                    </a:xfrm>
+                    <a:prstGeom prst="rect">
+                      <a:avLst/>
+                    </a:prstGeom>
+                    <a:noFill/>
+                    <a:ln>
+                      <a:noFill/>
+                    </a:ln>
+                  </pic:spPr>
+                </pic:pic>
+              </a:graphicData>
+            </a:graphic>
+          </wp:inline>
+        </w:drawing>
+      </w:r>
+    </w:p>
+    <w:p>
+      <w:pPr>
+        <w:numPr>
+          <w:ilvl w:val="0"/>
+          <w:numId w:val="3"/>
+        </w:numPr>
+        <w:ind w:left="840" w:leftChars="0" w:firstLine="420" w:firstLineChars="0"/>
+        <w:outlineLvl w:val="1"/>
+        <w:rPr>
+          <w:rFonts w:hint="eastAsia"/>
+          <w:lang w:val="en-US" w:eastAsia="zh-CN"/>
+        </w:rPr>
+      </w:pPr>
+      <w:r>
+        <w:rPr>
+          <w:rFonts w:hint="eastAsia"/>
+          <w:lang w:val="en-US" w:eastAsia="zh-CN"/>
+        </w:rPr>
+        <w:t>、在StartUpCommand.cs文件里面，将SceneMgr加入管理器的初始化中：</w:t>
+      </w:r>
+    </w:p>
+    <w:p>
+      <w:pPr>
+        <w:numPr>
+          <w:numId w:val="0"/>
+        </w:numPr>
+        <w:ind w:left="1260" w:leftChars="0"/>
+        <w:outlineLvl w:val="1"/>
+        <w:rPr>
+          <w:rFonts w:hint="eastAsia" w:ascii="新宋体" w:hAnsi="新宋体" w:eastAsia="新宋体"/>
+          <w:color w:val="000000"/>
+          <w:sz w:val="19"/>
+        </w:rPr>
+      </w:pPr>
+      <w:r>
+        <w:rPr>
+          <w:rFonts w:hint="eastAsia" w:ascii="新宋体" w:hAnsi="新宋体" w:eastAsia="新宋体"/>
+          <w:color w:val="000000"/>
+          <w:sz w:val="19"/>
+        </w:rPr>
+        <w:t>AppFacade.Instance.AddManager&lt;SceneMgr&gt;(ManagerName.SceneMgr);</w:t>
+      </w:r>
+    </w:p>
+    <w:p>
+      <w:pPr>
+        <w:numPr>
+          <w:ilvl w:val="0"/>
+          <w:numId w:val="3"/>
+        </w:numPr>
+        <w:ind w:left="840" w:leftChars="0" w:firstLine="420" w:firstLineChars="0"/>
+        <w:outlineLvl w:val="1"/>
+        <w:rPr>
+          <w:rFonts w:hint="eastAsia" w:ascii="新宋体" w:hAnsi="新宋体" w:eastAsia="新宋体"/>
+          <w:color w:val="000000"/>
+          <w:sz w:val="19"/>
+          <w:lang w:val="en-US" w:eastAsia="zh-CN"/>
+        </w:rPr>
+      </w:pPr>
+      <w:r>
+        <w:rPr>
+          <w:rFonts w:hint="eastAsia" w:ascii="新宋体" w:hAnsi="新宋体" w:eastAsia="新宋体"/>
+          <w:color w:val="000000"/>
+          <w:sz w:val="19"/>
+          <w:lang w:val="en-US" w:eastAsia="zh-CN"/>
+        </w:rPr>
+        <w:t>、在基类中（Base.cs），添加获取模块单例的函数。详情可查看工程源代码</w:t>
+      </w:r>
+    </w:p>
+    <w:p>
+      <w:pPr>
+        <w:numPr>
+          <w:ilvl w:val="0"/>
+          <w:numId w:val="3"/>
+        </w:numPr>
+        <w:ind w:left="840" w:leftChars="0" w:firstLine="420" w:firstLineChars="0"/>
+        <w:outlineLvl w:val="1"/>
+        <w:rPr>
+          <w:rFonts w:hint="default" w:ascii="新宋体" w:hAnsi="新宋体" w:eastAsia="新宋体"/>
+          <w:color w:val="000000"/>
+          <w:sz w:val="19"/>
+          <w:lang w:val="en-US" w:eastAsia="zh-CN"/>
+        </w:rPr>
+      </w:pPr>
+      <w:r>
+        <w:rPr>
+          <w:rFonts w:hint="eastAsia" w:ascii="新宋体" w:hAnsi="新宋体" w:eastAsia="新宋体"/>
+          <w:color w:val="000000"/>
+          <w:sz w:val="19"/>
+          <w:lang w:val="en-US" w:eastAsia="zh-CN"/>
+        </w:rPr>
+        <w:t>、在LuaHelper.cs中添加场景管理器单例的获取函数，该函数最终会提供给lua脚本调用</w:t>
+      </w:r>
+    </w:p>
+    <w:p>
+      <w:pPr>
+        <w:numPr>
+          <w:ilvl w:val="0"/>
+          <w:numId w:val="3"/>
+        </w:numPr>
+        <w:ind w:left="840" w:leftChars="0" w:firstLine="420" w:firstLineChars="0"/>
+        <w:outlineLvl w:val="1"/>
+        <w:rPr>
+          <w:rFonts w:hint="default" w:ascii="新宋体" w:hAnsi="新宋体" w:eastAsia="新宋体"/>
+          <w:color w:val="000000"/>
+          <w:sz w:val="19"/>
+          <w:lang w:val="en-US" w:eastAsia="zh-CN"/>
+        </w:rPr>
+      </w:pPr>
+      <w:r>
+        <w:rPr>
+          <w:rFonts w:hint="eastAsia" w:ascii="新宋体" w:hAnsi="新宋体" w:eastAsia="新宋体"/>
+          <w:color w:val="000000"/>
+          <w:sz w:val="19"/>
+          <w:lang w:val="en-US" w:eastAsia="zh-CN"/>
+        </w:rPr>
+        <w:t>、在CustomSetting.cs添加需要导出给lua用的类。</w:t>
+      </w:r>
+    </w:p>
+    <w:p>
+      <w:pPr>
+        <w:numPr>
+          <w:numId w:val="0"/>
+        </w:numPr>
+        <w:ind w:left="1260" w:leftChars="0"/>
+        <w:outlineLvl w:val="1"/>
+      </w:pPr>
+      <w:r>
+        <w:drawing>
+          <wp:inline distT="0" distB="0" distL="114300" distR="114300">
+            <wp:extent cx="3467100" cy="2924175"/>
+            <wp:effectExtent l="0" t="0" r="0" b="9525"/>
+            <wp:docPr id="21" name="图片 3"/>
+            <wp:cNvGraphicFramePr>
+              <a:graphicFrameLocks xmlns:a="http://schemas.openxmlformats.org/drawingml/2006/main" noChangeAspect="1"/>
+            </wp:cNvGraphicFramePr>
+            <a:graphic xmlns:a="http://schemas.openxmlformats.org/drawingml/2006/main">
+              <a:graphicData uri="http://schemas.openxmlformats.org/drawingml/2006/picture">
+                <pic:pic xmlns:pic="http://schemas.openxmlformats.org/drawingml/2006/picture">
+                  <pic:nvPicPr>
+                    <pic:cNvPr id="21" name="图片 3"/>
+                    <pic:cNvPicPr>
+                      <a:picLocks noChangeAspect="1"/>
+                    </pic:cNvPicPr>
+                  </pic:nvPicPr>
+                  <pic:blipFill>
+                    <a:blip r:embed="rId10"/>
+                    <a:stretch>
+                      <a:fillRect/>
+                    </a:stretch>
+                  </pic:blipFill>
+                  <pic:spPr>
+                    <a:xfrm>
+                      <a:off x="0" y="0"/>
+                      <a:ext cx="3467100" cy="2924175"/>
+                    </a:xfrm>
+                    <a:prstGeom prst="rect">
+                      <a:avLst/>
+                    </a:prstGeom>
+                    <a:noFill/>
+                    <a:ln>
+                      <a:noFill/>
+                    </a:ln>
+                  </pic:spPr>
+                </pic:pic>
+              </a:graphicData>
+            </a:graphic>
+          </wp:inline>
+        </w:drawing>
+      </w:r>
+    </w:p>
+    <w:p>
+      <w:pPr>
+        <w:numPr>
+          <w:ilvl w:val="0"/>
+          <w:numId w:val="3"/>
+        </w:numPr>
+        <w:ind w:left="840" w:leftChars="0" w:firstLine="420" w:firstLineChars="0"/>
+        <w:outlineLvl w:val="1"/>
+        <w:rPr>
+          <w:rFonts w:hint="eastAsia"/>
+          <w:lang w:val="en-US" w:eastAsia="zh-CN"/>
+        </w:rPr>
+      </w:pPr>
+      <w:r>
+        <w:rPr>
+          <w:rFonts w:hint="eastAsia"/>
+          <w:lang w:eastAsia="zh-CN"/>
+        </w:rPr>
+        <w:t>、</w:t>
+      </w:r>
+      <w:r>
+        <w:rPr>
+          <w:rFonts w:hint="eastAsia"/>
+          <w:lang w:val="en-US" w:eastAsia="zh-CN"/>
+        </w:rPr>
+        <w:t>最后，我们添加lua脚本代码，进行简单测试（点击运行例子里面的</w:t>
+      </w:r>
+      <w:r>
+        <w:rPr>
+          <w:rFonts w:hint="eastAsia"/>
+          <w:lang w:val="en-US" w:eastAsia="zh-CN"/>
+        </w:rPr>
+        <w:tab/>
+        <w:t/>
+      </w:r>
+      <w:r>
+        <w:rPr>
+          <w:rFonts w:hint="eastAsia"/>
+          <w:lang w:val="en-US" w:eastAsia="zh-CN"/>
+        </w:rPr>
+        <w:tab/>
+        <w:t>按钮，跳转到其他场景）。</w:t>
+      </w:r>
+    </w:p>
+    <w:p>
+      <w:pPr>
+        <w:numPr>
+          <w:numId w:val="0"/>
+        </w:numPr>
+        <w:ind w:left="1260" w:leftChars="0" w:firstLine="420" w:firstLineChars="0"/>
+        <w:outlineLvl w:val="1"/>
+        <w:rPr>
+          <w:rFonts w:hint="eastAsia"/>
+          <w:lang w:val="en-US" w:eastAsia="zh-CN"/>
+        </w:rPr>
+      </w:pPr>
+      <w:r>
+        <w:rPr>
+          <w:rFonts w:hint="eastAsia"/>
+          <w:lang w:val="en-US" w:eastAsia="zh-CN"/>
+        </w:rPr>
+        <w:t>首先我们在LuaFramework\Lua\Common\define.lua中,通过函数</w:t>
+      </w:r>
+      <w:r>
+        <w:rPr>
+          <w:rFonts w:hint="eastAsia"/>
+          <w:lang w:val="en-US" w:eastAsia="zh-CN"/>
+        </w:rPr>
+        <w:tab/>
+        <w:t>LuaHelper.GetSceneManager()获取sceneMgr,</w:t>
+      </w:r>
+    </w:p>
+    <w:p>
+      <w:pPr>
+        <w:numPr>
+          <w:numId w:val="0"/>
+        </w:numPr>
+        <w:ind w:left="1260" w:leftChars="0" w:firstLine="420" w:firstLineChars="0"/>
+        <w:outlineLvl w:val="1"/>
+        <w:rPr>
+          <w:rFonts w:hint="eastAsia"/>
+          <w:lang w:val="en-US" w:eastAsia="zh-CN"/>
+        </w:rPr>
+      </w:pPr>
+      <w:r>
+        <w:rPr>
+          <w:rFonts w:hint="eastAsia"/>
+          <w:lang w:val="en-US" w:eastAsia="zh-CN"/>
+        </w:rPr>
+        <w:t>然后在按钮监听函数里面（LuaFramework\Lua\Controller\PromptCtrl.lua中的OnClick()函数），添加sceneMgr:LoadSceneByName("map1")来跳转到map1场景。</w:t>
+      </w:r>
+    </w:p>
+    <w:p>
+      <w:pPr>
+        <w:numPr>
+          <w:numId w:val="0"/>
+        </w:numPr>
+        <w:ind w:left="1260" w:leftChars="0" w:firstLine="420" w:firstLineChars="0"/>
+        <w:outlineLvl w:val="1"/>
+        <w:rPr>
+          <w:rFonts w:hint="default"/>
+          <w:lang w:val="en-US" w:eastAsia="zh-CN"/>
+        </w:rPr>
+      </w:pPr>
+      <w:r>
+        <w:rPr>
+          <w:rFonts w:hint="eastAsia"/>
+          <w:highlight w:val="yellow"/>
+          <w:lang w:val="en-US" w:eastAsia="zh-CN"/>
+        </w:rPr>
+        <w:t>执行Clear Wrap files生成胶水函数，执行Rebuild Windows Resoure生成lua的脚本资源</w:t>
+      </w:r>
+      <w:r>
+        <w:rPr>
+          <w:rFonts w:hint="eastAsia"/>
+          <w:lang w:val="en-US" w:eastAsia="zh-CN"/>
+        </w:rPr>
+        <w:t>。执行代码，即可实现测试</w:t>
+      </w:r>
+    </w:p>
+    <w:p>
+      <w:pPr>
+        <w:numPr>
           <w:ilvl w:val="0"/>
           <w:numId w:val="1"/>
         </w:numPr>
@@ -2362,7 +3185,7 @@
       <w:pPr>
         <w:numPr>
           <w:ilvl w:val="0"/>
-          <w:numId w:val="3"/>
+          <w:numId w:val="4"/>
         </w:numPr>
         <w:ind w:firstLine="420" w:firstLineChars="0"/>
         <w:outlineLvl w:val="1"/>
@@ -2469,7 +3292,7 @@
         <w:pStyle w:val="7"/>
         <w:numPr>
           <w:ilvl w:val="0"/>
-          <w:numId w:val="4"/>
+          <w:numId w:val="5"/>
         </w:numPr>
         <w:ind w:firstLineChars="0"/>
         <w:outlineLvl w:val="9"/>
@@ -2511,7 +3334,7 @@
         <w:pStyle w:val="7"/>
         <w:numPr>
           <w:ilvl w:val="0"/>
-          <w:numId w:val="4"/>
+          <w:numId w:val="5"/>
         </w:numPr>
         <w:ind w:firstLineChars="0"/>
         <w:outlineLvl w:val="9"/>
@@ -2534,7 +3357,7 @@
         <w:pStyle w:val="7"/>
         <w:numPr>
           <w:ilvl w:val="0"/>
-          <w:numId w:val="4"/>
+          <w:numId w:val="5"/>
         </w:numPr>
         <w:ind w:firstLineChars="0"/>
         <w:outlineLvl w:val="9"/>
@@ -2577,7 +3400,7 @@
         <w:pStyle w:val="7"/>
         <w:numPr>
           <w:ilvl w:val="0"/>
-          <w:numId w:val="5"/>
+          <w:numId w:val="6"/>
         </w:numPr>
         <w:ind w:firstLineChars="0"/>
         <w:outlineLvl w:val="9"/>
@@ -2601,7 +3424,7 @@
         <w:pStyle w:val="7"/>
         <w:numPr>
           <w:ilvl w:val="0"/>
-          <w:numId w:val="5"/>
+          <w:numId w:val="6"/>
         </w:numPr>
         <w:ind w:firstLineChars="0"/>
         <w:outlineLvl w:val="9"/>
@@ -2625,7 +3448,7 @@
         <w:pStyle w:val="7"/>
         <w:numPr>
           <w:ilvl w:val="0"/>
-          <w:numId w:val="5"/>
+          <w:numId w:val="6"/>
         </w:numPr>
         <w:ind w:firstLineChars="0"/>
         <w:outlineLvl w:val="9"/>
@@ -2649,7 +3472,7 @@
         <w:pStyle w:val="7"/>
         <w:numPr>
           <w:ilvl w:val="0"/>
-          <w:numId w:val="5"/>
+          <w:numId w:val="6"/>
         </w:numPr>
         <w:ind w:firstLineChars="0"/>
         <w:outlineLvl w:val="9"/>
@@ -2671,6 +3494,7 @@
     <w:p>
       <w:pPr>
         <w:numPr>
+          <w:ilvl w:val="0"/>
           <w:numId w:val="0"/>
         </w:numPr>
         <w:outlineLvl w:val="9"/>
@@ -2692,7 +3516,7 @@
       <w:pPr>
         <w:numPr>
           <w:ilvl w:val="0"/>
-          <w:numId w:val="3"/>
+          <w:numId w:val="4"/>
         </w:numPr>
         <w:ind w:firstLine="420" w:firstLineChars="0"/>
         <w:outlineLvl w:val="1"/>
@@ -2714,6 +3538,7 @@
     <w:p>
       <w:pPr>
         <w:numPr>
+          <w:ilvl w:val="0"/>
           <w:numId w:val="0"/>
         </w:numPr>
         <w:outlineLvl w:val="1"/>
@@ -2790,7 +3615,6 @@
           <w:lang w:val="en-US" w:eastAsia="zh-CN"/>
         </w:rPr>
         <w:tab/>
-        <w:t/>
       </w:r>
       <w:r>
         <w:rPr>
@@ -5884,6 +6708,7 @@
       <w:pPr>
         <w:pStyle w:val="7"/>
         <w:numPr>
+          <w:ilvl w:val="0"/>
           <w:numId w:val="0"/>
         </w:numPr>
         <w:ind w:leftChars="0"/>
@@ -5948,7 +6773,7 @@
                     </pic:cNvPicPr>
                   </pic:nvPicPr>
                   <pic:blipFill>
-                    <a:blip r:embed="rId5"/>
+                    <a:blip r:embed="rId11"/>
                     <a:stretch>
                       <a:fillRect/>
                     </a:stretch>
@@ -5968,6 +6793,8 @@
           </wp:inline>
         </w:drawing>
       </w:r>
+      <w:bookmarkStart w:id="49" w:name="_GoBack"/>
+      <w:bookmarkEnd w:id="49"/>
     </w:p>
     <w:p>
       <w:pPr>
@@ -6047,7 +6874,7 @@
                     </pic:cNvPicPr>
                   </pic:nvPicPr>
                   <pic:blipFill>
-                    <a:blip r:embed="rId6"/>
+                    <a:blip r:embed="rId12"/>
                     <a:stretch>
                       <a:fillRect/>
                     </a:stretch>
@@ -8536,7 +9363,7 @@
                     </pic:cNvPicPr>
                   </pic:nvPicPr>
                   <pic:blipFill>
-                    <a:blip r:embed="rId7"/>
+                    <a:blip r:embed="rId13"/>
                     <a:stretch>
                       <a:fillRect/>
                     </a:stretch>
@@ -8676,6 +9503,7 @@
       <w:pPr>
         <w:pStyle w:val="7"/>
         <w:numPr>
+          <w:ilvl w:val="0"/>
           <w:numId w:val="0"/>
         </w:numPr>
         <w:ind w:leftChars="0"/>
@@ -8893,7 +9721,7 @@
                     </pic:cNvPicPr>
                   </pic:nvPicPr>
                   <pic:blipFill>
-                    <a:blip r:embed="rId8"/>
+                    <a:blip r:embed="rId14"/>
                     <a:stretch>
                       <a:fillRect/>
                     </a:stretch>
@@ -8989,6 +9817,7 @@
     <w:p>
       <w:pPr>
         <w:numPr>
+          <w:ilvl w:val="0"/>
           <w:numId w:val="0"/>
         </w:numPr>
         <w:outlineLvl w:val="1"/>
@@ -9002,7 +9831,7 @@
       <w:pPr>
         <w:numPr>
           <w:ilvl w:val="0"/>
-          <w:numId w:val="3"/>
+          <w:numId w:val="4"/>
         </w:numPr>
         <w:ind w:firstLine="420" w:firstLineChars="0"/>
         <w:outlineLvl w:val="1"/>
@@ -9025,7 +9854,7 @@
       <w:pPr>
         <w:numPr>
           <w:ilvl w:val="0"/>
-          <w:numId w:val="3"/>
+          <w:numId w:val="4"/>
         </w:numPr>
         <w:ind w:firstLine="420" w:firstLineChars="0"/>
         <w:outlineLvl w:val="1"/>
@@ -9056,8 +9885,8 @@
           <w:lang w:val="en-US" w:eastAsia="zh-CN"/>
         </w:rPr>
       </w:pPr>
-      <w:bookmarkStart w:id="34" w:name="_Toc32294_WPSOffice_Level1"/>
-      <w:bookmarkStart w:id="35" w:name="_Toc31057_WPSOffice_Level1"/>
+      <w:bookmarkStart w:id="34" w:name="_Toc31057_WPSOffice_Level1"/>
+      <w:bookmarkStart w:id="35" w:name="_Toc32294_WPSOffice_Level1"/>
       <w:r>
         <w:rPr>
           <w:rFonts w:hint="eastAsia"/>
@@ -9072,7 +9901,7 @@
       <w:pPr>
         <w:numPr>
           <w:ilvl w:val="0"/>
-          <w:numId w:val="6"/>
+          <w:numId w:val="7"/>
         </w:numPr>
         <w:ind w:firstLine="420" w:firstLineChars="0"/>
         <w:outlineLvl w:val="1"/>
@@ -9095,7 +9924,7 @@
       <w:pPr>
         <w:numPr>
           <w:ilvl w:val="0"/>
-          <w:numId w:val="6"/>
+          <w:numId w:val="7"/>
         </w:numPr>
         <w:ind w:firstLine="420" w:firstLineChars="0"/>
         <w:outlineLvl w:val="1"/>
@@ -9118,7 +9947,7 @@
       <w:pPr>
         <w:numPr>
           <w:ilvl w:val="0"/>
-          <w:numId w:val="6"/>
+          <w:numId w:val="7"/>
         </w:numPr>
         <w:ind w:firstLine="420" w:firstLineChars="0"/>
         <w:outlineLvl w:val="1"/>
@@ -9141,7 +9970,7 @@
       <w:pPr>
         <w:numPr>
           <w:ilvl w:val="0"/>
-          <w:numId w:val="6"/>
+          <w:numId w:val="7"/>
         </w:numPr>
         <w:ind w:firstLine="420" w:firstLineChars="0"/>
         <w:outlineLvl w:val="1"/>
@@ -9187,6 +10016,7 @@
     <w:p>
       <w:pPr>
         <w:numPr>
+          <w:ilvl w:val="0"/>
           <w:numId w:val="0"/>
         </w:numPr>
         <w:outlineLvl w:val="1"/>
@@ -9208,6 +10038,7 @@
     <w:p>
       <w:pPr>
         <w:numPr>
+          <w:ilvl w:val="0"/>
           <w:numId w:val="0"/>
         </w:numPr>
         <w:ind w:left="420" w:leftChars="0" w:firstLine="420" w:firstLineChars="0"/>
@@ -9228,6 +10059,7 @@
     <w:p>
       <w:pPr>
         <w:numPr>
+          <w:ilvl w:val="0"/>
           <w:numId w:val="0"/>
         </w:numPr>
         <w:ind w:left="420" w:leftChars="0" w:firstLine="420" w:firstLineChars="0"/>
@@ -9248,6 +10080,7 @@
     <w:p>
       <w:pPr>
         <w:numPr>
+          <w:ilvl w:val="0"/>
           <w:numId w:val="0"/>
         </w:numPr>
         <w:ind w:left="420" w:leftChars="0" w:firstLine="420" w:firstLineChars="0"/>
@@ -9268,6 +10101,7 @@
     <w:p>
       <w:pPr>
         <w:numPr>
+          <w:ilvl w:val="0"/>
           <w:numId w:val="0"/>
         </w:numPr>
         <w:ind w:left="420" w:leftChars="0" w:firstLine="420" w:firstLineChars="0"/>
@@ -9288,6 +10122,7 @@
     <w:p>
       <w:pPr>
         <w:numPr>
+          <w:ilvl w:val="0"/>
           <w:numId w:val="0"/>
         </w:numPr>
         <w:ind w:left="420" w:leftChars="0" w:firstLine="420" w:firstLineChars="0"/>
@@ -9308,6 +10143,7 @@
     <w:p>
       <w:pPr>
         <w:numPr>
+          <w:ilvl w:val="0"/>
           <w:numId w:val="0"/>
         </w:numPr>
         <w:ind w:left="420" w:leftChars="0" w:firstLine="420" w:firstLineChars="0"/>
@@ -9328,6 +10164,7 @@
     <w:p>
       <w:pPr>
         <w:numPr>
+          <w:ilvl w:val="0"/>
           <w:numId w:val="0"/>
         </w:numPr>
         <w:ind w:left="420" w:leftChars="0" w:firstLine="420" w:firstLineChars="0"/>
@@ -9348,6 +10185,7 @@
     <w:p>
       <w:pPr>
         <w:numPr>
+          <w:ilvl w:val="0"/>
           <w:numId w:val="0"/>
         </w:numPr>
         <w:ind w:left="420" w:leftChars="0" w:firstLine="420" w:firstLineChars="0"/>
@@ -9369,7 +10207,7 @@
       <w:pPr>
         <w:numPr>
           <w:ilvl w:val="0"/>
-          <w:numId w:val="7"/>
+          <w:numId w:val="8"/>
         </w:numPr>
         <w:ind w:left="420" w:leftChars="0" w:firstLine="420" w:firstLineChars="0"/>
         <w:outlineLvl w:val="9"/>
@@ -9390,7 +10228,7 @@
       <w:pPr>
         <w:numPr>
           <w:ilvl w:val="0"/>
-          <w:numId w:val="7"/>
+          <w:numId w:val="8"/>
         </w:numPr>
         <w:ind w:left="420" w:leftChars="0" w:firstLine="420" w:firstLineChars="0"/>
         <w:outlineLvl w:val="9"/>
@@ -9411,7 +10249,7 @@
       <w:pPr>
         <w:numPr>
           <w:ilvl w:val="0"/>
-          <w:numId w:val="7"/>
+          <w:numId w:val="8"/>
         </w:numPr>
         <w:ind w:left="420" w:leftChars="0" w:firstLine="420" w:firstLineChars="0"/>
         <w:outlineLvl w:val="9"/>
@@ -9432,7 +10270,7 @@
       <w:pPr>
         <w:numPr>
           <w:ilvl w:val="0"/>
-          <w:numId w:val="7"/>
+          <w:numId w:val="8"/>
         </w:numPr>
         <w:ind w:left="420" w:leftChars="0" w:firstLine="420" w:firstLineChars="0"/>
         <w:outlineLvl w:val="9"/>
@@ -9454,7 +10292,6 @@
           <w:lang w:val="en-US" w:eastAsia="zh-CN"/>
         </w:rPr>
         <w:tab/>
-        <w:t/>
       </w:r>
       <w:r>
         <w:rPr>
@@ -9462,7 +10299,6 @@
           <w:lang w:val="en-US" w:eastAsia="zh-CN"/>
         </w:rPr>
         <w:tab/>
-        <w:t/>
       </w:r>
       <w:r>
         <w:rPr>
@@ -9470,7 +10306,6 @@
           <w:lang w:val="en-US" w:eastAsia="zh-CN"/>
         </w:rPr>
         <w:tab/>
-        <w:t/>
       </w:r>
       <w:r>
         <w:rPr>
@@ -9478,6 +10313,12 @@
           <w:lang w:val="en-US" w:eastAsia="zh-CN"/>
         </w:rPr>
         <w:tab/>
+      </w:r>
+      <w:r>
+        <w:rPr>
+          <w:rFonts w:hint="eastAsia"/>
+          <w:lang w:val="en-US" w:eastAsia="zh-CN"/>
+        </w:rPr>
         <w:t>两个按钮的事件</w:t>
       </w:r>
     </w:p>
@@ -9485,7 +10326,7 @@
       <w:pPr>
         <w:numPr>
           <w:ilvl w:val="0"/>
-          <w:numId w:val="7"/>
+          <w:numId w:val="8"/>
         </w:numPr>
         <w:ind w:left="420" w:leftChars="0" w:firstLine="420" w:firstLineChars="0"/>
         <w:outlineLvl w:val="9"/>
@@ -9506,7 +10347,7 @@
       <w:pPr>
         <w:numPr>
           <w:ilvl w:val="0"/>
-          <w:numId w:val="7"/>
+          <w:numId w:val="8"/>
         </w:numPr>
         <w:ind w:left="420" w:leftChars="0" w:firstLine="420" w:firstLineChars="0"/>
         <w:outlineLvl w:val="9"/>
@@ -9526,6 +10367,7 @@
     <w:p>
       <w:pPr>
         <w:numPr>
+          <w:ilvl w:val="0"/>
           <w:numId w:val="0"/>
         </w:numPr>
         <w:outlineLvl w:val="9"/>
@@ -9545,6 +10387,7 @@
     <w:p>
       <w:pPr>
         <w:numPr>
+          <w:ilvl w:val="0"/>
           <w:numId w:val="0"/>
         </w:numPr>
         <w:ind w:firstLine="420" w:firstLineChars="0"/>
@@ -9565,6 +10408,7 @@
     <w:p>
       <w:pPr>
         <w:numPr>
+          <w:ilvl w:val="0"/>
           <w:numId w:val="0"/>
         </w:numPr>
         <w:ind w:firstLine="420" w:firstLineChars="0"/>
@@ -9606,6 +10450,7 @@
     <w:p>
       <w:pPr>
         <w:numPr>
+          <w:ilvl w:val="0"/>
           <w:numId w:val="0"/>
         </w:numPr>
         <w:ind w:firstLine="420" w:firstLineChars="0"/>
@@ -9727,7 +10572,6 @@
           <w:lang w:val="en-US" w:eastAsia="zh-CN"/>
         </w:rPr>
         <w:tab/>
-        <w:t/>
       </w:r>
       <w:r>
         <w:rPr>
@@ -9779,7 +10623,6 @@
           <w:lang w:val="en-US" w:eastAsia="zh-CN"/>
         </w:rPr>
         <w:tab/>
-        <w:t/>
       </w:r>
       <w:r>
         <w:rPr>
@@ -9849,7 +10692,6 @@
           <w:lang w:val="en-US" w:eastAsia="zh-CN"/>
         </w:rPr>
         <w:tab/>
-        <w:t/>
       </w:r>
       <w:r>
         <w:rPr>
@@ -9892,6 +10734,7 @@
     <w:p>
       <w:pPr>
         <w:numPr>
+          <w:ilvl w:val="0"/>
           <w:numId w:val="0"/>
         </w:numPr>
         <w:ind w:firstLine="420" w:firstLineChars="0"/>
@@ -9916,6 +10759,7 @@
     <w:p>
       <w:pPr>
         <w:numPr>
+          <w:ilvl w:val="0"/>
           <w:numId w:val="0"/>
         </w:numPr>
         <w:outlineLvl w:val="9"/>
@@ -10008,7 +10852,7 @@
       <w:pPr>
         <w:numPr>
           <w:ilvl w:val="0"/>
-          <w:numId w:val="8"/>
+          <w:numId w:val="9"/>
         </w:numPr>
         <w:outlineLvl w:val="9"/>
         <w:rPr>
@@ -10029,6 +10873,7 @@
     <w:p>
       <w:pPr>
         <w:numPr>
+          <w:ilvl w:val="0"/>
           <w:numId w:val="0"/>
         </w:numPr>
         <w:ind w:firstLine="420" w:firstLineChars="0"/>
@@ -10049,6 +10894,7 @@
     <w:p>
       <w:pPr>
         <w:numPr>
+          <w:ilvl w:val="0"/>
           <w:numId w:val="0"/>
         </w:numPr>
         <w:ind w:firstLine="420" w:firstLineChars="0"/>
@@ -10069,6 +10915,7 @@
     <w:p>
       <w:pPr>
         <w:numPr>
+          <w:ilvl w:val="0"/>
           <w:numId w:val="0"/>
         </w:numPr>
         <w:ind w:firstLine="420" w:firstLineChars="0"/>
@@ -10089,6 +10936,7 @@
     <w:p>
       <w:pPr>
         <w:numPr>
+          <w:ilvl w:val="0"/>
           <w:numId w:val="0"/>
         </w:numPr>
         <w:ind w:firstLine="420" w:firstLineChars="0"/>
@@ -10109,6 +10957,7 @@
     <w:p>
       <w:pPr>
         <w:numPr>
+          <w:ilvl w:val="0"/>
           <w:numId w:val="0"/>
         </w:numPr>
         <w:ind w:firstLine="420" w:firstLineChars="0"/>
@@ -10129,6 +10978,7 @@
     <w:p>
       <w:pPr>
         <w:numPr>
+          <w:ilvl w:val="0"/>
           <w:numId w:val="0"/>
         </w:numPr>
         <w:ind w:firstLine="420" w:firstLineChars="0"/>
@@ -10149,6 +10999,7 @@
     <w:p>
       <w:pPr>
         <w:numPr>
+          <w:ilvl w:val="0"/>
           <w:numId w:val="0"/>
         </w:numPr>
         <w:ind w:firstLine="420" w:firstLineChars="0"/>
@@ -10169,6 +11020,7 @@
     <w:p>
       <w:pPr>
         <w:numPr>
+          <w:ilvl w:val="0"/>
           <w:numId w:val="0"/>
         </w:numPr>
         <w:ind w:firstLine="420" w:firstLineChars="0"/>
@@ -10189,6 +11041,7 @@
     <w:p>
       <w:pPr>
         <w:numPr>
+          <w:ilvl w:val="0"/>
           <w:numId w:val="0"/>
         </w:numPr>
         <w:ind w:firstLine="420" w:firstLineChars="0"/>
@@ -10209,6 +11062,7 @@
     <w:p>
       <w:pPr>
         <w:numPr>
+          <w:ilvl w:val="0"/>
           <w:numId w:val="0"/>
         </w:numPr>
         <w:ind w:firstLine="420" w:firstLineChars="0"/>
@@ -10229,6 +11083,7 @@
     <w:p>
       <w:pPr>
         <w:numPr>
+          <w:ilvl w:val="0"/>
           <w:numId w:val="0"/>
         </w:numPr>
         <w:ind w:firstLine="420" w:firstLineChars="0"/>
@@ -10249,6 +11104,7 @@
     <w:p>
       <w:pPr>
         <w:numPr>
+          <w:ilvl w:val="0"/>
           <w:numId w:val="0"/>
         </w:numPr>
         <w:ind w:firstLine="420" w:firstLineChars="0"/>
@@ -10269,6 +11125,7 @@
     <w:p>
       <w:pPr>
         <w:numPr>
+          <w:ilvl w:val="0"/>
           <w:numId w:val="0"/>
         </w:numPr>
         <w:ind w:firstLine="420" w:firstLineChars="0"/>
@@ -10289,6 +11146,7 @@
     <w:p>
       <w:pPr>
         <w:numPr>
+          <w:ilvl w:val="0"/>
           <w:numId w:val="0"/>
         </w:numPr>
         <w:ind w:firstLine="420" w:firstLineChars="0"/>
@@ -10309,6 +11167,7 @@
     <w:p>
       <w:pPr>
         <w:numPr>
+          <w:ilvl w:val="0"/>
           <w:numId w:val="0"/>
         </w:numPr>
         <w:ind w:firstLine="420" w:firstLineChars="0"/>
@@ -10329,6 +11188,7 @@
     <w:p>
       <w:pPr>
         <w:numPr>
+          <w:ilvl w:val="0"/>
           <w:numId w:val="0"/>
         </w:numPr>
         <w:ind w:firstLine="420" w:firstLineChars="0"/>
@@ -10349,6 +11209,7 @@
     <w:p>
       <w:pPr>
         <w:numPr>
+          <w:ilvl w:val="0"/>
           <w:numId w:val="0"/>
         </w:numPr>
         <w:ind w:firstLine="420" w:firstLineChars="0"/>
@@ -10369,6 +11230,7 @@
     <w:p>
       <w:pPr>
         <w:numPr>
+          <w:ilvl w:val="0"/>
           <w:numId w:val="0"/>
         </w:numPr>
         <w:ind w:firstLine="420" w:firstLineChars="0"/>
@@ -10389,6 +11251,7 @@
     <w:p>
       <w:pPr>
         <w:numPr>
+          <w:ilvl w:val="0"/>
           <w:numId w:val="0"/>
         </w:numPr>
         <w:outlineLvl w:val="1"/>
@@ -10410,6 +11273,7 @@
     <w:p>
       <w:pPr>
         <w:numPr>
+          <w:ilvl w:val="0"/>
           <w:numId w:val="0"/>
         </w:numPr>
         <w:ind w:firstLine="420" w:firstLineChars="0"/>
@@ -10430,6 +11294,7 @@
     <w:p>
       <w:pPr>
         <w:numPr>
+          <w:ilvl w:val="0"/>
           <w:numId w:val="0"/>
         </w:numPr>
         <w:ind w:left="420" w:leftChars="0" w:firstLine="420" w:firstLineChars="0"/>
@@ -10450,6 +11315,7 @@
     <w:p>
       <w:pPr>
         <w:numPr>
+          <w:ilvl w:val="0"/>
           <w:numId w:val="0"/>
         </w:numPr>
         <w:ind w:left="420" w:leftChars="0" w:firstLine="420" w:firstLineChars="0"/>
@@ -10482,6 +11348,7 @@
     <w:p>
       <w:pPr>
         <w:numPr>
+          <w:ilvl w:val="0"/>
           <w:numId w:val="0"/>
         </w:numPr>
         <w:ind w:left="840" w:leftChars="0" w:firstLine="420" w:firstLineChars="0"/>
@@ -10506,6 +11373,7 @@
     <w:p>
       <w:pPr>
         <w:numPr>
+          <w:ilvl w:val="0"/>
           <w:numId w:val="0"/>
         </w:numPr>
         <w:ind w:left="420" w:leftChars="0" w:firstLine="420" w:firstLineChars="0"/>
@@ -10547,6 +11415,7 @@
     <w:p>
       <w:pPr>
         <w:numPr>
+          <w:ilvl w:val="0"/>
           <w:numId w:val="0"/>
         </w:numPr>
         <w:ind w:left="420" w:leftChars="0" w:firstLine="420" w:firstLineChars="0"/>
@@ -10587,6 +11456,7 @@
     <w:p>
       <w:pPr>
         <w:numPr>
+          <w:ilvl w:val="0"/>
           <w:numId w:val="0"/>
         </w:numPr>
         <w:ind w:left="420" w:leftChars="0" w:firstLine="420" w:firstLineChars="0"/>
@@ -10628,6 +11498,7 @@
     <w:p>
       <w:pPr>
         <w:numPr>
+          <w:ilvl w:val="0"/>
           <w:numId w:val="0"/>
         </w:numPr>
         <w:ind w:left="420" w:leftChars="0" w:firstLine="420" w:firstLineChars="0"/>
@@ -10652,6 +11523,7 @@
     <w:p>
       <w:pPr>
         <w:numPr>
+          <w:ilvl w:val="0"/>
           <w:numId w:val="0"/>
         </w:numPr>
         <w:ind w:left="420" w:leftChars="0" w:firstLine="420" w:firstLineChars="0"/>
@@ -10676,6 +11548,7 @@
     <w:p>
       <w:pPr>
         <w:numPr>
+          <w:ilvl w:val="0"/>
           <w:numId w:val="0"/>
         </w:numPr>
         <w:ind w:left="420" w:leftChars="0" w:firstLine="420" w:firstLineChars="0"/>
@@ -10700,6 +11573,7 @@
     <w:p>
       <w:pPr>
         <w:numPr>
+          <w:ilvl w:val="0"/>
           <w:numId w:val="0"/>
         </w:numPr>
         <w:ind w:left="840" w:leftChars="0" w:firstLine="420" w:firstLineChars="0"/>
@@ -10724,6 +11598,7 @@
     <w:p>
       <w:pPr>
         <w:numPr>
+          <w:ilvl w:val="0"/>
           <w:numId w:val="0"/>
         </w:numPr>
         <w:ind w:left="840" w:leftChars="0" w:firstLine="420" w:firstLineChars="0"/>
@@ -10748,6 +11623,7 @@
     <w:p>
       <w:pPr>
         <w:numPr>
+          <w:ilvl w:val="0"/>
           <w:numId w:val="0"/>
         </w:numPr>
         <w:ind w:left="840" w:leftChars="0" w:firstLine="420" w:firstLineChars="0"/>
@@ -10772,7 +11648,7 @@
                     </pic:cNvPicPr>
                   </pic:nvPicPr>
                   <pic:blipFill>
-                    <a:blip r:embed="rId9"/>
+                    <a:blip r:embed="rId15"/>
                     <a:stretch>
                       <a:fillRect/>
                     </a:stretch>
@@ -10800,6 +11676,7 @@
     <w:p>
       <w:pPr>
         <w:numPr>
+          <w:ilvl w:val="0"/>
           <w:numId w:val="0"/>
         </w:numPr>
         <w:ind w:firstLine="420" w:firstLineChars="0"/>
@@ -10820,6 +11697,7 @@
     <w:p>
       <w:pPr>
         <w:numPr>
+          <w:ilvl w:val="0"/>
           <w:numId w:val="0"/>
         </w:numPr>
         <w:ind w:firstLine="420" w:firstLineChars="0"/>
@@ -10844,7 +11722,7 @@
                     </pic:cNvPicPr>
                   </pic:nvPicPr>
                   <pic:blipFill>
-                    <a:blip r:embed="rId10"/>
+                    <a:blip r:embed="rId16"/>
                     <a:stretch>
                       <a:fillRect/>
                     </a:stretch>
@@ -10873,7 +11751,7 @@
       <w:pPr>
         <w:numPr>
           <w:ilvl w:val="0"/>
-          <w:numId w:val="9"/>
+          <w:numId w:val="10"/>
         </w:numPr>
         <w:ind w:firstLine="420" w:firstLineChars="0"/>
         <w:outlineLvl w:val="9"/>
@@ -10894,7 +11772,7 @@
       <w:pPr>
         <w:numPr>
           <w:ilvl w:val="0"/>
-          <w:numId w:val="9"/>
+          <w:numId w:val="10"/>
         </w:numPr>
         <w:ind w:firstLine="420" w:firstLineChars="0"/>
         <w:outlineLvl w:val="9"/>
@@ -10915,7 +11793,7 @@
       <w:pPr>
         <w:numPr>
           <w:ilvl w:val="0"/>
-          <w:numId w:val="9"/>
+          <w:numId w:val="10"/>
         </w:numPr>
         <w:ind w:firstLine="420" w:firstLineChars="0"/>
         <w:outlineLvl w:val="9"/>
@@ -10936,7 +11814,7 @@
       <w:pPr>
         <w:numPr>
           <w:ilvl w:val="0"/>
-          <w:numId w:val="9"/>
+          <w:numId w:val="10"/>
         </w:numPr>
         <w:ind w:firstLine="420" w:firstLineChars="0"/>
         <w:outlineLvl w:val="9"/>
@@ -10957,7 +11835,7 @@
       <w:pPr>
         <w:numPr>
           <w:ilvl w:val="0"/>
-          <w:numId w:val="9"/>
+          <w:numId w:val="10"/>
         </w:numPr>
         <w:ind w:firstLine="420" w:firstLineChars="0"/>
         <w:outlineLvl w:val="9"/>
@@ -10978,7 +11856,7 @@
       <w:pPr>
         <w:numPr>
           <w:ilvl w:val="0"/>
-          <w:numId w:val="8"/>
+          <w:numId w:val="9"/>
         </w:numPr>
         <w:ind w:left="0" w:leftChars="0" w:firstLine="0" w:firstLineChars="0"/>
         <w:outlineLvl w:val="1"/>
@@ -10998,6 +11876,7 @@
     <w:p>
       <w:pPr>
         <w:numPr>
+          <w:ilvl w:val="0"/>
           <w:numId w:val="0"/>
         </w:numPr>
         <w:ind w:firstLine="420" w:firstLineChars="0"/>
@@ -11018,6 +11897,7 @@
     <w:p>
       <w:pPr>
         <w:numPr>
+          <w:ilvl w:val="0"/>
           <w:numId w:val="0"/>
         </w:numPr>
         <w:ind w:firstLine="420" w:firstLineChars="0"/>
@@ -11038,6 +11918,7 @@
     <w:p>
       <w:pPr>
         <w:numPr>
+          <w:ilvl w:val="0"/>
           <w:numId w:val="0"/>
         </w:numPr>
         <w:ind w:firstLine="420" w:firstLineChars="0"/>
@@ -11058,6 +11939,7 @@
     <w:p>
       <w:pPr>
         <w:numPr>
+          <w:ilvl w:val="0"/>
           <w:numId w:val="0"/>
         </w:numPr>
         <w:ind w:firstLine="420" w:firstLineChars="0"/>
@@ -11078,6 +11960,7 @@
     <w:p>
       <w:pPr>
         <w:numPr>
+          <w:ilvl w:val="0"/>
           <w:numId w:val="0"/>
         </w:numPr>
         <w:ind w:firstLine="420" w:firstLineChars="0"/>
@@ -11113,14 +11996,7 @@
           <w:rFonts w:hint="eastAsia"/>
           <w:lang w:val="en-US" w:eastAsia="zh-CN"/>
         </w:rPr>
-        <w:t>当开启luaframework的时候，程序执行StartUpCommand对象的E</w:t>
-      </w:r>
-      <w:r>
-        <w:rPr>
-          <w:rFonts w:hint="eastAsia"/>
-          <w:lang w:val="en-US" w:eastAsia="zh-CN"/>
-        </w:rPr>
-        <w:t>xecute函数。在该函数中，我们初始化了各个管理模块，并且注册了DISPATCH_MESSAGE指令，当发送DISPATCH_MESSAGE指令的时候，会执行SocketCommand的Execute函数，在Execute中，执行Network.lua的OnSicket函数，进一步执行Event.Brocast。而工程文件中，只有NetworkManager.cs中的update中，会进行发送DISPATCH_MESSAGE。update函数检查mEvents中是否存在记录，存在，即触发事件。</w:t>
+        <w:t>当开启luaframework的时候，程序执行StartUpCommand对象的Execute函数。在该函数中，我们初始化了各个管理模块，并且注册了DISPATCH_MESSAGE指令，当发送DISPATCH_MESSAGE指令的时候，会执行SocketCommand的Execute函数，在Execute中，执行Network.lua的OnSicket函数，进一步执行Event.Brocast。而工程文件中，只有NetworkManager.cs中的update中，会进行发送DISPATCH_MESSAGE。update函数检查mEvents中是否存在记录，存在，即触发事件。</w:t>
       </w:r>
     </w:p>
     <w:p>
@@ -11147,6 +12023,7 @@
     <w:p>
       <w:pPr>
         <w:numPr>
+          <w:ilvl w:val="0"/>
           <w:numId w:val="0"/>
         </w:numPr>
         <w:outlineLvl w:val="9"/>
@@ -11170,7 +12047,7 @@
                     </pic:cNvPicPr>
                   </pic:nvPicPr>
                   <pic:blipFill>
-                    <a:blip r:embed="rId11"/>
+                    <a:blip r:embed="rId17"/>
                     <a:stretch>
                       <a:fillRect/>
                     </a:stretch>
@@ -11198,6 +12075,7 @@
     <w:p>
       <w:pPr>
         <w:numPr>
+          <w:ilvl w:val="0"/>
           <w:numId w:val="0"/>
         </w:numPr>
         <w:outlineLvl w:val="9"/>
@@ -11217,6 +12095,7 @@
     <w:p>
       <w:pPr>
         <w:numPr>
+          <w:ilvl w:val="0"/>
           <w:numId w:val="0"/>
         </w:numPr>
         <w:outlineLvl w:val="2"/>
@@ -11236,6 +12115,7 @@
     <w:p>
       <w:pPr>
         <w:numPr>
+          <w:ilvl w:val="0"/>
           <w:numId w:val="0"/>
         </w:numPr>
         <w:outlineLvl w:val="9"/>
@@ -11255,6 +12135,7 @@
     <w:p>
       <w:pPr>
         <w:numPr>
+          <w:ilvl w:val="0"/>
           <w:numId w:val="0"/>
         </w:numPr>
         <w:outlineLvl w:val="2"/>
@@ -11274,6 +12155,7 @@
     <w:p>
       <w:pPr>
         <w:numPr>
+          <w:ilvl w:val="0"/>
           <w:numId w:val="0"/>
         </w:numPr>
         <w:outlineLvl w:val="9"/>
@@ -11293,6 +12175,7 @@
     <w:p>
       <w:pPr>
         <w:numPr>
+          <w:ilvl w:val="0"/>
           <w:numId w:val="0"/>
         </w:numPr>
         <w:outlineLvl w:val="2"/>
@@ -11312,6 +12195,7 @@
     <w:p>
       <w:pPr>
         <w:numPr>
+          <w:ilvl w:val="0"/>
           <w:numId w:val="0"/>
         </w:numPr>
         <w:outlineLvl w:val="9"/>
@@ -11331,6 +12215,7 @@
     <w:p>
       <w:pPr>
         <w:numPr>
+          <w:ilvl w:val="0"/>
           <w:numId w:val="0"/>
         </w:numPr>
         <w:outlineLvl w:val="1"/>
@@ -11359,8 +12244,8 @@
           <w:lang w:val="en-US" w:eastAsia="zh-CN"/>
         </w:rPr>
       </w:pPr>
-      <w:bookmarkStart w:id="45" w:name="_Toc23310_WPSOffice_Level1"/>
-      <w:bookmarkStart w:id="46" w:name="_Toc29694_WPSOffice_Level1"/>
+      <w:bookmarkStart w:id="45" w:name="_Toc29694_WPSOffice_Level1"/>
+      <w:bookmarkStart w:id="46" w:name="_Toc23310_WPSOffice_Level1"/>
       <w:r>
         <w:rPr>
           <w:rFonts w:hint="eastAsia"/>
@@ -11375,7 +12260,7 @@
       <w:pPr>
         <w:numPr>
           <w:ilvl w:val="0"/>
-          <w:numId w:val="10"/>
+          <w:numId w:val="11"/>
         </w:numPr>
         <w:ind w:firstLine="420" w:firstLineChars="0"/>
         <w:rPr>
@@ -11394,6 +12279,7 @@
     <w:p>
       <w:pPr>
         <w:numPr>
+          <w:ilvl w:val="0"/>
           <w:numId w:val="0"/>
         </w:numPr>
       </w:pPr>
@@ -11416,7 +12302,7 @@
                     </pic:cNvPicPr>
                   </pic:nvPicPr>
                   <pic:blipFill>
-                    <a:blip r:embed="rId12"/>
+                    <a:blip r:embed="rId18"/>
                     <a:stretch>
                       <a:fillRect/>
                     </a:stretch>
@@ -11444,6 +12330,7 @@
     <w:p>
       <w:pPr>
         <w:numPr>
+          <w:ilvl w:val="0"/>
           <w:numId w:val="0"/>
         </w:numPr>
         <w:rPr>
@@ -11475,6 +12362,7 @@
     <w:p>
       <w:pPr>
         <w:numPr>
+          <w:ilvl w:val="0"/>
           <w:numId w:val="0"/>
         </w:numPr>
       </w:pPr>
@@ -11497,7 +12385,7 @@
                     </pic:cNvPicPr>
                   </pic:nvPicPr>
                   <pic:blipFill>
-                    <a:blip r:embed="rId13"/>
+                    <a:blip r:embed="rId19"/>
                     <a:stretch>
                       <a:fillRect/>
                     </a:stretch>
@@ -11525,6 +12413,7 @@
     <w:p>
       <w:pPr>
         <w:numPr>
+          <w:ilvl w:val="0"/>
           <w:numId w:val="0"/>
         </w:numPr>
         <w:rPr>
@@ -11558,7 +12447,7 @@
                     </pic:cNvPicPr>
                   </pic:nvPicPr>
                   <pic:blipFill>
-                    <a:blip r:embed="rId14"/>
+                    <a:blip r:embed="rId20"/>
                     <a:stretch>
                       <a:fillRect/>
                     </a:stretch>
@@ -11587,7 +12476,7 @@
       <w:pPr>
         <w:numPr>
           <w:ilvl w:val="0"/>
-          <w:numId w:val="10"/>
+          <w:numId w:val="11"/>
         </w:numPr>
         <w:ind w:left="0" w:leftChars="0" w:firstLine="420" w:firstLineChars="0"/>
         <w:rPr>
@@ -11606,6 +12495,7 @@
     <w:p>
       <w:pPr>
         <w:numPr>
+          <w:ilvl w:val="0"/>
           <w:numId w:val="0"/>
         </w:numPr>
         <w:ind w:left="420" w:leftChars="0"/>
@@ -11633,7 +12523,7 @@
                     </pic:cNvPicPr>
                   </pic:nvPicPr>
                   <pic:blipFill>
-                    <a:blip r:embed="rId15"/>
+                    <a:blip r:embed="rId21"/>
                     <a:stretch>
                       <a:fillRect/>
                     </a:stretch>
@@ -11668,6 +12558,7 @@
     <w:p>
       <w:pPr>
         <w:numPr>
+          <w:ilvl w:val="0"/>
           <w:numId w:val="0"/>
         </w:numPr>
         <w:ind w:left="420" w:leftChars="0"/>
@@ -11691,7 +12582,7 @@
                     </pic:cNvPicPr>
                   </pic:nvPicPr>
                   <pic:blipFill>
-                    <a:blip r:embed="rId16"/>
+                    <a:blip r:embed="rId22"/>
                     <a:stretch>
                       <a:fillRect/>
                     </a:stretch>
@@ -11719,6 +12610,7 @@
     <w:p>
       <w:pPr>
         <w:numPr>
+          <w:ilvl w:val="0"/>
           <w:numId w:val="0"/>
         </w:numPr>
         <w:ind w:left="420" w:leftChars="0"/>
@@ -11728,7 +12620,7 @@
       <w:pPr>
         <w:numPr>
           <w:ilvl w:val="0"/>
-          <w:numId w:val="10"/>
+          <w:numId w:val="11"/>
         </w:numPr>
         <w:ind w:left="0" w:leftChars="0" w:firstLine="420" w:firstLineChars="0"/>
         <w:rPr>
@@ -11747,6 +12639,7 @@
     <w:p>
       <w:pPr>
         <w:numPr>
+          <w:ilvl w:val="0"/>
           <w:numId w:val="0"/>
         </w:numPr>
         <w:ind w:left="420" w:leftChars="0"/>
@@ -11770,7 +12663,7 @@
                     </pic:cNvPicPr>
                   </pic:nvPicPr>
                   <pic:blipFill>
-                    <a:blip r:embed="rId17"/>
+                    <a:blip r:embed="rId23"/>
                     <a:stretch>
                       <a:fillRect/>
                     </a:stretch>
@@ -11798,6 +12691,7 @@
     <w:p>
       <w:pPr>
         <w:numPr>
+          <w:ilvl w:val="0"/>
           <w:numId w:val="0"/>
         </w:numPr>
         <w:ind w:left="420" w:leftChars="0"/>
@@ -11817,6 +12711,7 @@
     <w:p>
       <w:pPr>
         <w:numPr>
+          <w:ilvl w:val="0"/>
           <w:numId w:val="0"/>
         </w:numPr>
         <w:ind w:left="420" w:leftChars="0"/>
@@ -11844,7 +12739,7 @@
                     </pic:cNvPicPr>
                   </pic:nvPicPr>
                   <pic:blipFill>
-                    <a:blip r:embed="rId18"/>
+                    <a:blip r:embed="rId24"/>
                     <a:stretch>
                       <a:fillRect/>
                     </a:stretch>
@@ -11896,6 +12791,7 @@
     <w:p>
       <w:pPr>
         <w:numPr>
+          <w:ilvl w:val="0"/>
           <w:numId w:val="0"/>
         </w:numPr>
         <w:ind w:firstLine="420" w:firstLineChars="0"/>
@@ -11952,6 +12848,7 @@
     <w:p>
       <w:pPr>
         <w:numPr>
+          <w:ilvl w:val="0"/>
           <w:numId w:val="0"/>
         </w:numPr>
         <w:ind w:firstLine="420" w:firstLineChars="0"/>
@@ -12262,7 +13159,6 @@
         <w:ind w:firstLine="420" w:firstLineChars="0"/>
         <w:outlineLvl w:val="9"/>
         <w:rPr>
-          <w:rFonts w:hint="eastAsia"/>
           <w:sz w:val="18"/>
           <w:szCs w:val="18"/>
         </w:rPr>
@@ -12333,6 +13229,154 @@
           <w:szCs w:val="18"/>
         </w:rPr>
         <w:fldChar w:fldCharType="end"/>
+      </w:r>
+    </w:p>
+    <w:p>
+      <w:pPr>
+        <w:ind w:firstLine="420" w:firstLineChars="0"/>
+        <w:outlineLvl w:val="9"/>
+        <w:rPr>
+          <w:rFonts w:hint="eastAsia"/>
+          <w:sz w:val="18"/>
+          <w:szCs w:val="18"/>
+          <w:lang w:val="en-US" w:eastAsia="zh-CN"/>
+        </w:rPr>
+      </w:pPr>
+      <w:r>
+        <w:rPr>
+          <w:rFonts w:hint="eastAsia"/>
+          <w:sz w:val="18"/>
+          <w:szCs w:val="18"/>
+          <w:lang w:val="en-US" w:eastAsia="zh-CN"/>
+        </w:rPr>
+        <w:t>Unity3d&amp;lua开发环境搭建参考资料</w:t>
+      </w:r>
+    </w:p>
+    <w:p>
+      <w:pPr>
+        <w:ind w:firstLine="420" w:firstLineChars="0"/>
+        <w:outlineLvl w:val="9"/>
+        <w:rPr>
+          <w:rFonts w:hint="default"/>
+          <w:sz w:val="18"/>
+          <w:szCs w:val="18"/>
+          <w:lang w:val="en-US" w:eastAsia="zh-CN"/>
+        </w:rPr>
+      </w:pPr>
+      <w:r>
+        <w:rPr>
+          <w:rFonts w:hint="eastAsia"/>
+          <w:sz w:val="18"/>
+          <w:szCs w:val="18"/>
+          <w:lang w:val="en-US" w:eastAsia="zh-CN"/>
+        </w:rPr>
+        <w:t>IntelliJ IDEA 官网:</w:t>
+      </w:r>
+      <w:r>
+        <w:rPr>
+          <w:rFonts w:hint="default"/>
+          <w:sz w:val="18"/>
+          <w:szCs w:val="18"/>
+          <w:lang w:val="en-US" w:eastAsia="zh-CN"/>
+        </w:rPr>
+        <w:t>https://www.jetbrains.com/idea/</w:t>
+      </w:r>
+    </w:p>
+    <w:p>
+      <w:pPr>
+        <w:ind w:firstLine="420" w:firstLineChars="0"/>
+        <w:outlineLvl w:val="9"/>
+        <w:rPr>
+          <w:rFonts w:hint="eastAsia"/>
+          <w:sz w:val="18"/>
+          <w:szCs w:val="18"/>
+          <w:lang w:val="en-US" w:eastAsia="zh-CN"/>
+        </w:rPr>
+      </w:pPr>
+      <w:r>
+        <w:rPr>
+          <w:rFonts w:hint="eastAsia"/>
+          <w:sz w:val="18"/>
+          <w:szCs w:val="18"/>
+          <w:lang w:val="en-US" w:eastAsia="zh-CN"/>
+        </w:rPr>
+        <w:t>IntelliJ IDEA 激活码：</w:t>
+      </w:r>
+      <w:r>
+        <w:rPr>
+          <w:rFonts w:hint="eastAsia"/>
+          <w:sz w:val="18"/>
+          <w:szCs w:val="18"/>
+          <w:lang w:val="en-US" w:eastAsia="zh-CN"/>
+        </w:rPr>
+        <w:fldChar w:fldCharType="begin"/>
+      </w:r>
+      <w:r>
+        <w:rPr>
+          <w:rFonts w:hint="eastAsia"/>
+          <w:sz w:val="18"/>
+          <w:szCs w:val="18"/>
+          <w:lang w:val="en-US" w:eastAsia="zh-CN"/>
+        </w:rPr>
+        <w:instrText xml:space="preserve"> HYPERLINK "https://www.cnblogs.com/lijinran/p/10720357.html" </w:instrText>
+      </w:r>
+      <w:r>
+        <w:rPr>
+          <w:rFonts w:hint="eastAsia"/>
+          <w:sz w:val="18"/>
+          <w:szCs w:val="18"/>
+          <w:lang w:val="en-US" w:eastAsia="zh-CN"/>
+        </w:rPr>
+        <w:fldChar w:fldCharType="separate"/>
+      </w:r>
+      <w:r>
+        <w:rPr>
+          <w:rStyle w:val="4"/>
+          <w:rFonts w:hint="eastAsia"/>
+          <w:sz w:val="18"/>
+          <w:szCs w:val="18"/>
+          <w:lang w:val="en-US" w:eastAsia="zh-CN"/>
+        </w:rPr>
+        <w:t>https://www.cnblogs.com/lijinran/p/10720357.html</w:t>
+      </w:r>
+      <w:r>
+        <w:rPr>
+          <w:rFonts w:hint="eastAsia"/>
+          <w:sz w:val="18"/>
+          <w:szCs w:val="18"/>
+          <w:lang w:val="en-US" w:eastAsia="zh-CN"/>
+        </w:rPr>
+        <w:fldChar w:fldCharType="end"/>
+      </w:r>
+      <w:r>
+        <w:rPr>
+          <w:rFonts w:hint="eastAsia"/>
+          <w:sz w:val="18"/>
+          <w:szCs w:val="18"/>
+          <w:lang w:val="en-US" w:eastAsia="zh-CN"/>
+        </w:rPr>
+        <w:t>（第二个我使用成功）</w:t>
+      </w:r>
+    </w:p>
+    <w:p>
+      <w:pPr>
+        <w:ind w:firstLine="420" w:firstLineChars="0"/>
+        <w:outlineLvl w:val="9"/>
+        <w:rPr>
+          <w:rFonts w:hint="default"/>
+          <w:sz w:val="18"/>
+          <w:szCs w:val="18"/>
+          <w:lang w:val="en-US" w:eastAsia="zh-CN"/>
+        </w:rPr>
+      </w:pPr>
+      <w:r>
+        <w:rPr>
+          <w:rFonts w:hint="eastAsia"/>
+          <w:sz w:val="18"/>
+          <w:szCs w:val="18"/>
+          <w:lang w:val="en-US" w:eastAsia="zh-CN"/>
+        </w:rPr>
+        <w:t>IntelliJ IDEA调试lua工程环境搭建和方法：https://blog.csdn.net/sinat_24229853/article/details/79226608</w:t>
       </w:r>
     </w:p>
     <w:p>
@@ -12523,6 +13567,18 @@
     </w:lvl>
   </w:abstractNum>
   <w:abstractNum w:abstractNumId="7">
+    <w:nsid w:val="4E833039"/>
+    <w:multiLevelType w:val="singleLevel"/>
+    <w:tmpl w:val="4E833039"/>
+    <w:lvl w:ilvl="0" w:tentative="0">
+      <w:start w:val="1"/>
+      <w:numFmt w:val="decimal"/>
+      <w:suff w:val="nothing"/>
+      <w:lvlText w:val="（%1）"/>
+      <w:lvlJc w:val="left"/>
+    </w:lvl>
+  </w:abstractNum>
+  <w:abstractNum w:abstractNumId="8">
     <w:nsid w:val="6269EEA8"/>
     <w:multiLevelType w:val="multilevel"/>
     <w:tmpl w:val="6269EEA8"/>
@@ -12617,7 +13673,7 @@
       </w:rPr>
     </w:lvl>
   </w:abstractNum>
-  <w:abstractNum w:abstractNumId="8">
+  <w:abstractNum w:abstractNumId="9">
     <w:nsid w:val="74454D69"/>
     <w:multiLevelType w:val="multilevel"/>
     <w:tmpl w:val="74454D69"/>
@@ -12706,7 +13762,7 @@
       </w:pPr>
     </w:lvl>
   </w:abstractNum>
-  <w:abstractNum w:abstractNumId="9">
+  <w:abstractNum w:abstractNumId="10">
     <w:nsid w:val="7EB7A5A4"/>
     <w:multiLevelType w:val="singleLevel"/>
     <w:tmpl w:val="7EB7A5A4"/>
@@ -12719,34 +13775,37 @@
     </w:lvl>
   </w:abstractNum>
   <w:num w:numId="1">
-    <w:abstractNumId w:val="7"/>
+    <w:abstractNumId w:val="8"/>
   </w:num>
   <w:num w:numId="2">
     <w:abstractNumId w:val="2"/>
   </w:num>
   <w:num w:numId="3">
+    <w:abstractNumId w:val="7"/>
+  </w:num>
+  <w:num w:numId="4">
     <w:abstractNumId w:val="4"/>
   </w:num>
-  <w:num w:numId="4">
-    <w:abstractNumId w:val="8"/>
+  <w:num w:numId="5">
+    <w:abstractNumId w:val="9"/>
   </w:num>
-  <w:num w:numId="5">
+  <w:num w:numId="6">
     <w:abstractNumId w:val="5"/>
   </w:num>
-  <w:num w:numId="6">
+  <w:num w:numId="7">
     <w:abstractNumId w:val="1"/>
   </w:num>
-  <w:num w:numId="7">
+  <w:num w:numId="8">
     <w:abstractNumId w:val="0"/>
   </w:num>
-  <w:num w:numId="8">
+  <w:num w:numId="9">
     <w:abstractNumId w:val="3"/>
   </w:num>
-  <w:num w:numId="9">
+  <w:num w:numId="10">
     <w:abstractNumId w:val="6"/>
   </w:num>
-  <w:num w:numId="10">
-    <w:abstractNumId w:val="9"/>
+  <w:num w:numId="11">
+    <w:abstractNumId w:val="10"/>
   </w:num>
 </w:numbering>
 </file>
@@ -13090,11 +14149,13 @@
   </w:style>
   <w:style w:type="paragraph" w:customStyle="1" w:styleId="8">
     <w:name w:val="WPSOffice手动目录 3"/>
+    <w:qFormat/>
     <w:uiPriority w:val="0"/>
     <w:pPr>
       <w:ind w:leftChars="400"/>
     </w:pPr>
     <w:rPr>
+      <w:rFonts w:asciiTheme="minorHAnsi" w:hAnsiTheme="minorHAnsi" w:eastAsiaTheme="minorEastAsia" w:cstheme="minorBidi"/>
       <w:sz w:val="20"/>
       <w:szCs w:val="20"/>
     </w:rPr>

</xml_diff>